<commit_message>
Actualizado el doc de planning
</commit_message>
<xml_diff>
--- a/planning.docx
+++ b/planning.docx
@@ -4,49 +4,155 @@
   <w:body>
     <w:p>
       <w:pPr>
-        <w:jc w:val="center"/>
+        <w:pStyle w:val="Ttulo1"/>
+        <w:spacing w:after="240"/>
+      </w:pPr>
+      <w:r>
+        <w:t xml:space="preserve">Proyecto SDS: </w:t>
+      </w:r>
+      <w:proofErr w:type="spellStart"/>
+      <w:r>
+        <w:t>GoChat</w:t>
+      </w:r>
+      <w:proofErr w:type="spellEnd"/>
+    </w:p>
+    <w:p>
+      <w:r>
         <w:rPr>
           <w:b/>
-          <w:sz w:val="40"/>
-          <w:u w:val="single"/>
         </w:rPr>
-      </w:pPr>
+        <w:t>Autores</w:t>
+      </w:r>
+      <w:r>
+        <w:t xml:space="preserve">: César González Mora y Pedro Rafael </w:t>
+      </w:r>
       <w:proofErr w:type="spellStart"/>
       <w:r>
-        <w:rPr>
-          <w:b/>
-          <w:sz w:val="40"/>
-          <w:u w:val="single"/>
-        </w:rPr>
+        <w:t>Tarancón</w:t>
+      </w:r>
+      <w:proofErr w:type="spellEnd"/>
+      <w:r>
+        <w:t xml:space="preserve"> Baeza</w:t>
+      </w:r>
+    </w:p>
+    <w:p/>
+    <w:p>
+      <w:pPr>
+        <w:pStyle w:val="Ttulo2"/>
+        <w:spacing w:after="240"/>
+      </w:pPr>
+      <w:r>
+        <w:t>Descripción del proyecto</w:t>
+      </w:r>
+    </w:p>
+    <w:p>
+      <w:r>
+        <w:t xml:space="preserve">El proyecto </w:t>
+      </w:r>
+      <w:proofErr w:type="spellStart"/>
+      <w:r>
         <w:t>GoChat</w:t>
       </w:r>
       <w:proofErr w:type="spellEnd"/>
-    </w:p>
-    <w:p>
-      <w:pPr>
-        <w:tabs>
-          <w:tab w:val="left" w:pos="0"/>
-        </w:tabs>
-      </w:pPr>
-    </w:p>
-    <w:p>
-      <w:pPr>
-        <w:tabs>
-          <w:tab w:val="left" w:pos="0"/>
-        </w:tabs>
-        <w:rPr>
-          <w:b/>
-          <w:sz w:val="24"/>
-          <w:u w:val="single"/>
-        </w:rPr>
-      </w:pPr>
-      <w:r>
-        <w:rPr>
-          <w:b/>
-          <w:sz w:val="24"/>
-          <w:u w:val="single"/>
-        </w:rPr>
-        <w:t>Hecho:</w:t>
+      <w:r>
+        <w:t xml:space="preserve"> consiste en un chat cifrado en el que dos usuarios o más se pueden comunicar. De esta forma, un usuario se registra en la aplicación de terminal </w:t>
+      </w:r>
+      <w:proofErr w:type="spellStart"/>
+      <w:r>
+        <w:t>GoChat</w:t>
+      </w:r>
+      <w:proofErr w:type="spellEnd"/>
+      <w:r>
+        <w:t>, accede con su nombre de usuario y tiene la opción de entrar en una sala de chat pública, o chatear con un usuario en concreto buscando su nombre de usuario. En el caso de que ambos usuarios estén conectados, podrán comunicarse entre ellos a partir de este chat.</w:t>
+      </w:r>
+      <w:bookmarkStart w:id="0" w:name="_GoBack"/>
+      <w:bookmarkEnd w:id="0"/>
+    </w:p>
+    <w:p/>
+    <w:p>
+      <w:pPr>
+        <w:pStyle w:val="Ttulo2"/>
+        <w:spacing w:after="240"/>
+      </w:pPr>
+      <w:r>
+        <w:t>Tecnologías y metodologías utilizadas</w:t>
+      </w:r>
+    </w:p>
+    <w:p>
+      <w:r>
+        <w:t xml:space="preserve">Para el trabajo en equipo entre los dos miembros del grupo, se ha utilizado </w:t>
+      </w:r>
+      <w:proofErr w:type="spellStart"/>
+      <w:r>
+        <w:t>github</w:t>
+      </w:r>
+      <w:proofErr w:type="spellEnd"/>
+      <w:r>
+        <w:t xml:space="preserve"> para un control de versiones distribuido, con 1 rama de trabajo para cada miembro y una rama común donde juntar todo el trabajo realizado.</w:t>
+      </w:r>
+    </w:p>
+    <w:p/>
+    <w:p>
+      <w:pPr>
+        <w:pStyle w:val="Ttulo2"/>
+        <w:spacing w:after="240"/>
+      </w:pPr>
+      <w:r>
+        <w:t>Diseño e implementación</w:t>
+      </w:r>
+    </w:p>
+    <w:p>
+      <w:r>
+        <w:t>El diseño que hemos planteado para este proyecto es el siguiente. Contamos con dos roles, el cliente y el servidor, los cuales se comunican entre sí, cliente con servidor y servidor con cliente.</w:t>
+      </w:r>
+    </w:p>
+    <w:p>
+      <w:r>
+        <w:t xml:space="preserve">El servidor se encarga de establecer la conexión con cada cliente, gestionar el registro y </w:t>
+      </w:r>
+      <w:proofErr w:type="spellStart"/>
+      <w:r>
+        <w:t>login</w:t>
+      </w:r>
+      <w:proofErr w:type="spellEnd"/>
+      <w:r>
+        <w:t xml:space="preserve"> de cada cliente, recibir los mensajes que este quiere enviar y enviar al cliente los mensajes que reciba. El servidor no tiene acceso a los datos enviados por el usuario ya que están cifrados.</w:t>
+      </w:r>
+    </w:p>
+    <w:p>
+      <w:r>
+        <w:t xml:space="preserve">El cliente se encarga de enviar todas las acciones al servidor y los mensajes que quiera mandar a otros clientes. Todos los mensajes que escriba el cliente (además de la contraseña), estarán cifrados en </w:t>
+      </w:r>
+      <w:proofErr w:type="spellStart"/>
+      <w:r>
+        <w:t>ChaChá</w:t>
+      </w:r>
+      <w:proofErr w:type="spellEnd"/>
+      <w:r>
+        <w:t xml:space="preserve"> (la contraseña en hash), de forma que cuando el cliente los reciba tendrá que descifrarlos.</w:t>
+      </w:r>
+    </w:p>
+    <w:p>
+      <w:r>
+        <w:t xml:space="preserve">Para su implementación hemos utilizado </w:t>
+      </w:r>
+      <w:proofErr w:type="spellStart"/>
+      <w:r>
+        <w:t>Go</w:t>
+      </w:r>
+      <w:proofErr w:type="spellEnd"/>
+      <w:r>
+        <w:t xml:space="preserve"> con las respectivas librerías para la comunicación entre cliente-servidor, trabajo en el terminal, cifrado, etc.</w:t>
+      </w:r>
+    </w:p>
+    <w:p/>
+    <w:p>
+      <w:pPr>
+        <w:pStyle w:val="Ttulo2"/>
+        <w:spacing w:after="240"/>
+      </w:pPr>
+      <w:r>
+        <w:t>Principales funciones implementadas</w:t>
       </w:r>
     </w:p>
     <w:p>
@@ -64,7 +170,7 @@
         <w:t>F</w:t>
       </w:r>
       <w:r>
-        <w:t>uncionalidad:</w:t>
+        <w:t>uncionalidad</w:t>
       </w:r>
     </w:p>
     <w:p>
@@ -84,10 +190,7 @@
       </w:r>
       <w:proofErr w:type="spellEnd"/>
       <w:r>
-        <w:t>/Registro</w:t>
-      </w:r>
-      <w:r>
-        <w:t>: sí que se almacenan en la base de datos.</w:t>
+        <w:t>/Registro: sí que se almacenan en la base de datos.</w:t>
       </w:r>
     </w:p>
     <w:p>
@@ -111,10 +214,7 @@
         </w:tabs>
       </w:pPr>
       <w:r>
-        <w:t>Chats (público y privado)</w:t>
-      </w:r>
-      <w:r>
-        <w:t xml:space="preserve">: sólo con usuarios que estén </w:t>
+        <w:t xml:space="preserve">Chats (público y privado): sólo con usuarios que estén </w:t>
       </w:r>
       <w:proofErr w:type="spellStart"/>
       <w:r>
@@ -146,10 +246,8 @@
         </w:tabs>
       </w:pPr>
       <w:r>
-        <w:t>Ver y buscar perfiles usuario</w:t>
-      </w:r>
-      <w:r>
-        <w:t>: de todos los usuarios almacenados en la base de datos.</w:t>
+        <w:lastRenderedPageBreak/>
+        <w:t>Ver y buscar perfiles usuario: de todos los usuarios almacenados en la base de datos.</w:t>
       </w:r>
     </w:p>
     <w:p>
@@ -173,7 +271,7 @@
         </w:tabs>
       </w:pPr>
       <w:r>
-        <w:t>Seguridad:</w:t>
+        <w:t>Seguridad</w:t>
       </w:r>
     </w:p>
     <w:p>
@@ -188,13 +286,7 @@
         </w:tabs>
       </w:pPr>
       <w:r>
-        <w:t xml:space="preserve">Autenticación seguro: </w:t>
-      </w:r>
-      <w:r>
-        <w:t>e</w:t>
-      </w:r>
-      <w:r>
-        <w:t xml:space="preserve">stá hecho con hash. Si tenemos tiempo miraremos de hacerlo con </w:t>
+        <w:t xml:space="preserve">Autenticación seguro: está hecho con hash. Si tenemos tiempo miraremos de hacerlo con </w:t>
       </w:r>
       <w:proofErr w:type="spellStart"/>
       <w:r>
@@ -222,22 +314,11 @@
     </w:p>
     <w:p>
       <w:pPr>
-        <w:tabs>
-          <w:tab w:val="left" w:pos="0"/>
-        </w:tabs>
-        <w:rPr>
-          <w:b/>
-          <w:sz w:val="24"/>
-          <w:u w:val="single"/>
-        </w:rPr>
-      </w:pPr>
-      <w:r>
-        <w:rPr>
-          <w:b/>
-          <w:sz w:val="24"/>
-          <w:u w:val="single"/>
-        </w:rPr>
-        <w:t>Por hacer:</w:t>
+        <w:pStyle w:val="Ttulo2"/>
+        <w:spacing w:after="240"/>
+      </w:pPr>
+      <w:r>
+        <w:t>Principales funciones por hacer</w:t>
       </w:r>
     </w:p>
     <w:p>
@@ -252,7 +333,7 @@
         </w:tabs>
       </w:pPr>
       <w:r>
-        <w:t>Funcionalidad:</w:t>
+        <w:t>Funcionalidad</w:t>
       </w:r>
     </w:p>
     <w:p>
@@ -299,7 +380,7 @@
         </w:tabs>
       </w:pPr>
       <w:r>
-        <w:t>Seguridad:</w:t>
+        <w:t>Seguridad</w:t>
       </w:r>
     </w:p>
     <w:p>
@@ -314,19 +395,7 @@
         </w:tabs>
       </w:pPr>
       <w:r>
-        <w:t xml:space="preserve">Cifrado en tiempo real: </w:t>
-      </w:r>
-      <w:r>
-        <w:t>t</w:t>
-      </w:r>
-      <w:r>
-        <w:t>enemos pensado hacer</w:t>
-      </w:r>
-      <w:r>
-        <w:t>lo</w:t>
-      </w:r>
-      <w:r>
-        <w:t xml:space="preserve"> con </w:t>
+        <w:t xml:space="preserve">Cifrado en tiempo real: tenemos pensado hacerlo con </w:t>
       </w:r>
       <w:proofErr w:type="spellStart"/>
       <w:r>
@@ -386,24 +455,20 @@
         </w:tabs>
       </w:pPr>
       <w:r>
-        <w:t xml:space="preserve">Transporte de red seguro: </w:t>
-      </w:r>
-      <w:r>
-        <w:t>tenemos pensado hacerlo con TLS.</w:t>
-      </w:r>
-    </w:p>
-    <w:p>
-      <w:pPr>
-        <w:tabs>
-          <w:tab w:val="left" w:pos="0"/>
-        </w:tabs>
-      </w:pPr>
-      <w:bookmarkStart w:id="0" w:name="_GoBack"/>
-      <w:bookmarkEnd w:id="0"/>
+        <w:t>Transporte de red seguro: tenemos pensado hacerlo con TLS.</w:t>
+      </w:r>
+    </w:p>
+    <w:p>
+      <w:pPr>
+        <w:tabs>
+          <w:tab w:val="left" w:pos="0"/>
+        </w:tabs>
+      </w:pPr>
       <w:r>
         <w:tab/>
       </w:r>
     </w:p>
+    <w:p/>
     <w:sectPr>
       <w:pgSz w:w="11906" w:h="16838"/>
       <w:pgMar w:top="1417" w:right="1701" w:bottom="1417" w:left="1701" w:header="708" w:footer="708" w:gutter="0"/>
@@ -1044,10 +1109,53 @@
   <w:style w:type="paragraph" w:default="1" w:styleId="Normal">
     <w:name w:val="Normal"/>
     <w:qFormat/>
-    <w:rsid w:val="00E348C4"/>
+    <w:rsid w:val="0080342E"/>
     <w:pPr>
-      <w:spacing w:after="0"/>
+      <w:jc w:val="both"/>
     </w:pPr>
+  </w:style>
+  <w:style w:type="paragraph" w:styleId="Ttulo1">
+    <w:name w:val="heading 1"/>
+    <w:basedOn w:val="Normal"/>
+    <w:next w:val="Normal"/>
+    <w:link w:val="Ttulo1Car"/>
+    <w:uiPriority w:val="9"/>
+    <w:qFormat/>
+    <w:rsid w:val="0080342E"/>
+    <w:pPr>
+      <w:keepNext/>
+      <w:keepLines/>
+      <w:spacing w:before="240" w:after="0"/>
+      <w:outlineLvl w:val="0"/>
+    </w:pPr>
+    <w:rPr>
+      <w:rFonts w:asciiTheme="majorHAnsi" w:eastAsiaTheme="majorEastAsia" w:hAnsiTheme="majorHAnsi" w:cstheme="majorBidi"/>
+      <w:color w:val="2E74B5" w:themeColor="accent1" w:themeShade="BF"/>
+      <w:sz w:val="32"/>
+      <w:szCs w:val="32"/>
+    </w:rPr>
+  </w:style>
+  <w:style w:type="paragraph" w:styleId="Ttulo2">
+    <w:name w:val="heading 2"/>
+    <w:basedOn w:val="Normal"/>
+    <w:next w:val="Normal"/>
+    <w:link w:val="Ttulo2Car"/>
+    <w:uiPriority w:val="9"/>
+    <w:unhideWhenUsed/>
+    <w:qFormat/>
+    <w:rsid w:val="0080342E"/>
+    <w:pPr>
+      <w:keepNext/>
+      <w:keepLines/>
+      <w:spacing w:before="40" w:after="0"/>
+      <w:outlineLvl w:val="1"/>
+    </w:pPr>
+    <w:rPr>
+      <w:rFonts w:asciiTheme="majorHAnsi" w:eastAsiaTheme="majorEastAsia" w:hAnsiTheme="majorHAnsi" w:cstheme="majorBidi"/>
+      <w:color w:val="2E74B5" w:themeColor="accent1" w:themeShade="BF"/>
+      <w:sz w:val="26"/>
+      <w:szCs w:val="26"/>
+    </w:rPr>
   </w:style>
   <w:style w:type="character" w:default="1" w:styleId="Fuentedeprrafopredeter">
     <w:name w:val="Default Paragraph Font"/>
@@ -1076,15 +1184,43 @@
     <w:semiHidden/>
     <w:unhideWhenUsed/>
   </w:style>
+  <w:style w:type="character" w:customStyle="1" w:styleId="Ttulo1Car">
+    <w:name w:val="Título 1 Car"/>
+    <w:basedOn w:val="Fuentedeprrafopredeter"/>
+    <w:link w:val="Ttulo1"/>
+    <w:uiPriority w:val="9"/>
+    <w:rsid w:val="0080342E"/>
+    <w:rPr>
+      <w:rFonts w:asciiTheme="majorHAnsi" w:eastAsiaTheme="majorEastAsia" w:hAnsiTheme="majorHAnsi" w:cstheme="majorBidi"/>
+      <w:color w:val="2E74B5" w:themeColor="accent1" w:themeShade="BF"/>
+      <w:sz w:val="32"/>
+      <w:szCs w:val="32"/>
+    </w:rPr>
+  </w:style>
+  <w:style w:type="character" w:customStyle="1" w:styleId="Ttulo2Car">
+    <w:name w:val="Título 2 Car"/>
+    <w:basedOn w:val="Fuentedeprrafopredeter"/>
+    <w:link w:val="Ttulo2"/>
+    <w:uiPriority w:val="9"/>
+    <w:rsid w:val="0080342E"/>
+    <w:rPr>
+      <w:rFonts w:asciiTheme="majorHAnsi" w:eastAsiaTheme="majorEastAsia" w:hAnsiTheme="majorHAnsi" w:cstheme="majorBidi"/>
+      <w:color w:val="2E74B5" w:themeColor="accent1" w:themeShade="BF"/>
+      <w:sz w:val="26"/>
+      <w:szCs w:val="26"/>
+    </w:rPr>
+  </w:style>
   <w:style w:type="paragraph" w:styleId="Prrafodelista">
     <w:name w:val="List Paragraph"/>
     <w:basedOn w:val="Normal"/>
     <w:uiPriority w:val="34"/>
     <w:qFormat/>
-    <w:rsid w:val="00B6399F"/>
+    <w:rsid w:val="00494CA0"/>
     <w:pPr>
+      <w:spacing w:after="0"/>
       <w:ind w:left="720"/>
       <w:contextualSpacing/>
+      <w:jc w:val="left"/>
     </w:pPr>
   </w:style>
 </w:styles>

</xml_diff>